<commit_message>
paper update - real time rumour debunking
</commit_message>
<xml_diff>
--- a/Paper_Overview.docx
+++ b/Paper_Overview.docx
@@ -2184,6 +2184,9 @@
       </w:r>
       <w:r>
         <w:t>Our predictor will find whether the event (an event is the collection of tweets discussing about the same topic) is true or false at time t.</w:t>
+      </w:r>
+      <w:r>
+        <w:t xml:space="preserve"> New changes.</w:t>
       </w:r>
     </w:p>
     <w:p>
@@ -7877,6 +7880,7 @@
   <w:style w:type="character" w:default="1" w:styleId="DefaultParagraphFont">
     <w:name w:val="Default Paragraph Font"/>
     <w:uiPriority w:val="1"/>
+    <w:semiHidden/>
     <w:unhideWhenUsed/>
   </w:style>
   <w:style w:type="table" w:default="1" w:styleId="TableNormal">

</xml_diff>